<commit_message>
Actualizar Casos de uso
Revisar cada caso de Uso por si existen cambios que no deberian de estar
</commit_message>
<xml_diff>
--- a/DOCUMENTACION/CU01 Autenticar Credenciales.docx
+++ b/DOCUMENTACION/CU01 Autenticar Credenciales.docx
@@ -1,6 +1,6 @@
 
 <file path=word/document.xml><?xml version="1.0" encoding="utf-8"?>
-<w:document xmlns:wpc="http://schemas.microsoft.com/office/word/2010/wordprocessingCanvas" xmlns:cx="http://schemas.microsoft.com/office/drawing/2014/chartex" xmlns:cx1="http://schemas.microsoft.com/office/drawing/2015/9/8/chartex" xmlns:cx2="http://schemas.microsoft.com/office/drawing/2015/10/21/chartex" xmlns:cx3="http://schemas.microsoft.com/office/drawing/2016/5/9/chartex" xmlns:cx4="http://schemas.microsoft.com/office/drawing/2016/5/10/chartex" xmlns:cx5="http://schemas.microsoft.com/office/drawing/2016/5/11/chartex" xmlns:cx6="http://schemas.microsoft.com/office/drawing/2016/5/12/chartex" xmlns:cx7="http://schemas.microsoft.com/office/drawing/2016/5/13/chartex" xmlns:cx8="http://schemas.microsoft.com/office/drawing/2016/5/14/chartex" xmlns:mc="http://schemas.openxmlformats.org/markup-compatibility/2006" xmlns:aink="http://schemas.microsoft.com/office/drawing/2016/ink" xmlns:am3d="http://schemas.microsoft.com/office/drawing/2017/model3d" xmlns:o="urn:schemas-microsoft-com:office:office" xmlns:r="http://schemas.openxmlformats.org/officeDocument/2006/relationships" xmlns:m="http://schemas.openxmlformats.org/officeDocument/2006/math" xmlns:v="urn:schemas-microsoft-com:vml" xmlns:wp14="http://schemas.microsoft.com/office/word/2010/wordprocessingDrawing" xmlns:wp="http://schemas.openxmlformats.org/drawingml/2006/wordprocessingDrawing" xmlns:w10="urn:schemas-microsoft-com:office:word" xmlns:w="http://schemas.openxmlformats.org/wordprocessingml/2006/main" xmlns:w14="http://schemas.microsoft.com/office/word/2010/wordml" xmlns:w15="http://schemas.microsoft.com/office/word/2012/wordml" xmlns:w16cid="http://schemas.microsoft.com/office/word/2016/wordml/cid" xmlns:w16se="http://schemas.microsoft.com/office/word/2015/wordml/symex" xmlns:wpg="http://schemas.microsoft.com/office/word/2010/wordprocessingGroup" xmlns:wpi="http://schemas.microsoft.com/office/word/2010/wordprocessingInk" xmlns:wne="http://schemas.microsoft.com/office/word/2006/wordml" xmlns:wps="http://schemas.microsoft.com/office/word/2010/wordprocessingShape" mc:Ignorable="w14 w15 w16se w16cid wp14">
+<w:document xmlns:wpc="http://schemas.microsoft.com/office/word/2010/wordprocessingCanvas" xmlns:cx="http://schemas.microsoft.com/office/drawing/2014/chartex" xmlns:mc="http://schemas.openxmlformats.org/markup-compatibility/2006" xmlns:o="urn:schemas-microsoft-com:office:office" xmlns:r="http://schemas.openxmlformats.org/officeDocument/2006/relationships" xmlns:m="http://schemas.openxmlformats.org/officeDocument/2006/math" xmlns:v="urn:schemas-microsoft-com:vml" xmlns:wp14="http://schemas.microsoft.com/office/word/2010/wordprocessingDrawing" xmlns:wp="http://schemas.openxmlformats.org/drawingml/2006/wordprocessingDrawing" xmlns:w10="urn:schemas-microsoft-com:office:word" xmlns:w="http://schemas.openxmlformats.org/wordprocessingml/2006/main" xmlns:w14="http://schemas.microsoft.com/office/word/2010/wordml" xmlns:w15="http://schemas.microsoft.com/office/word/2012/wordml" xmlns:w16se="http://schemas.microsoft.com/office/word/2015/wordml/symex" xmlns:wpg="http://schemas.microsoft.com/office/word/2010/wordprocessingGroup" xmlns:wpi="http://schemas.microsoft.com/office/word/2010/wordprocessingInk" xmlns:wne="http://schemas.microsoft.com/office/word/2006/wordml" xmlns:wps="http://schemas.microsoft.com/office/word/2010/wordprocessingShape" mc:Ignorable="w14 w15 w16se wp14">
   <w:body>
     <w:p>
       <w:pPr>
@@ -137,100 +137,26 @@
         <w:rPr>
           <w:lang w:val="es-MX"/>
         </w:rPr>
-        <w:t>Responsable de la organización</w:t>
+        <w:t>Patrocinador:</w:t>
       </w:r>
+    </w:p>
+    <w:p>
+      <w:pPr>
+        <w:jc w:val="center"/>
+        <w:rPr>
+          <w:lang w:val="es-MX"/>
+        </w:rPr>
+      </w:pPr>
+      <w:proofErr w:type="spellStart"/>
       <w:r>
         <w:rPr>
           <w:lang w:val="es-MX"/>
         </w:rPr>
-        <w:t>:</w:t>
-      </w:r>
-    </w:p>
-    <w:p>
-      <w:pPr>
-        <w:jc w:val="center"/>
-        <w:rPr>
-          <w:lang w:val="es-MX"/>
-        </w:rPr>
-      </w:pPr>
-      <w:r>
-        <w:rPr>
-          <w:lang w:val="es-MX"/>
-        </w:rPr>
-        <w:t>[Nombre del sitio de taxis]</w:t>
-      </w:r>
-    </w:p>
-    <w:p>
-      <w:pPr>
-        <w:jc w:val="center"/>
-        <w:rPr>
-          <w:lang w:val="es-MX"/>
-        </w:rPr>
-      </w:pPr>
-      <w:r>
-        <w:rPr>
-          <w:lang w:val="es-MX"/>
-        </w:rPr>
-        <w:t>Firma de los responsables</w:t>
-      </w:r>
-      <w:r>
-        <w:rPr>
-          <w:lang w:val="es-MX"/>
-        </w:rPr>
-        <w:t>:</w:t>
-      </w:r>
-    </w:p>
-    <w:p>
-      <w:pPr>
-        <w:jc w:val="center"/>
-        <w:rPr>
-          <w:lang w:val="es-MX"/>
-        </w:rPr>
-      </w:pPr>
-      <w:r>
-        <w:rPr>
-          <w:lang w:val="es-MX"/>
-        </w:rPr>
-        <w:t>Juan Adolfo Bustillos Alatorre</w:t>
-      </w:r>
-    </w:p>
-    <w:p>
-      <w:pPr>
-        <w:jc w:val="center"/>
-        <w:rPr>
-          <w:lang w:val="es-MX"/>
-        </w:rPr>
-      </w:pPr>
-      <w:r>
-        <w:rPr>
-          <w:lang w:val="es-MX"/>
-        </w:rPr>
-        <w:t>[Nombre del sitio de taxis]</w:t>
-      </w:r>
-    </w:p>
-    <w:p>
-      <w:pPr>
-        <w:jc w:val="center"/>
-        <w:rPr>
-          <w:lang w:val="es-MX"/>
-        </w:rPr>
-      </w:pPr>
-      <w:r>
-        <w:rPr>
-          <w:lang w:val="es-MX"/>
-        </w:rPr>
-        <w:t>[Nombre del editor]</w:t>
+        <w:t>Taxico</w:t>
       </w:r>
       <w:bookmarkStart w:id="0" w:name="_GoBack"/>
       <w:bookmarkEnd w:id="0"/>
-    </w:p>
-    <w:p>
-      <w:pPr>
-        <w:jc w:val="center"/>
-        <w:rPr>
-          <w:lang w:val="es-MX"/>
-        </w:rPr>
-      </w:pPr>
+      <w:proofErr w:type="spellEnd"/>
     </w:p>
     <w:p>
       <w:pPr>
@@ -342,7 +268,7 @@
     </w:p>
     <w:tbl>
       <w:tblPr>
-        <w:tblStyle w:val="Tablaconcuadrcula7concolores-nfasis6"/>
+        <w:tblStyle w:val="Tabladecuadrcula7concolores-nfasis6"/>
         <w:tblW w:w="0" w:type="auto"/>
         <w:tblLook w:val="04A0" w:firstRow="1" w:lastRow="0" w:firstColumn="1" w:lastColumn="0" w:noHBand="0" w:noVBand="1"/>
       </w:tblPr>
@@ -480,7 +406,7 @@
     </w:p>
     <w:tbl>
       <w:tblPr>
-        <w:tblStyle w:val="Tablaconcuadrcula7concolores-nfasis6"/>
+        <w:tblStyle w:val="Tabladecuadrcula7concolores-nfasis6"/>
         <w:tblW w:w="0" w:type="auto"/>
         <w:tblLook w:val="04A0" w:firstRow="1" w:lastRow="0" w:firstColumn="1" w:lastColumn="0" w:noHBand="0" w:noVBand="1"/>
       </w:tblPr>
@@ -602,7 +528,7 @@
     </w:p>
     <w:tbl>
       <w:tblPr>
-        <w:tblStyle w:val="Tablaconcuadrcula7concolores-nfasis6"/>
+        <w:tblStyle w:val="Tabladecuadrcula7concolores-nfasis6"/>
         <w:tblW w:w="0" w:type="auto"/>
         <w:tblLook w:val="04A0" w:firstRow="1" w:lastRow="0" w:firstColumn="1" w:lastColumn="0" w:noHBand="0" w:noVBand="1"/>
       </w:tblPr>
@@ -939,7 +865,6 @@
               <w:rPr>
                 <w:lang w:val="es-MX"/>
               </w:rPr>
-              <w:lastRenderedPageBreak/>
               <w:t xml:space="preserve">El </w:t>
             </w:r>
             <w:r>
@@ -1135,7 +1060,7 @@
     </w:p>
     <w:tbl>
       <w:tblPr>
-        <w:tblStyle w:val="Tablaconcuadrcula7concolores-nfasis2"/>
+        <w:tblStyle w:val="Tabladecuadrcula7concolores-nfasis2"/>
         <w:tblW w:w="0" w:type="auto"/>
         <w:tblLook w:val="04A0" w:firstRow="1" w:lastRow="0" w:firstColumn="1" w:lastColumn="0" w:noHBand="0" w:noVBand="1"/>
       </w:tblPr>
@@ -1321,7 +1246,7 @@
     </w:p>
     <w:tbl>
       <w:tblPr>
-        <w:tblStyle w:val="Tablaconcuadrcula7concolores-nfasis3"/>
+        <w:tblStyle w:val="Tabladecuadrcula7concolores-nfasis3"/>
         <w:tblW w:w="0" w:type="auto"/>
         <w:tblInd w:w="10" w:type="dxa"/>
         <w:tblLook w:val="04A0" w:firstRow="1" w:lastRow="0" w:firstColumn="1" w:lastColumn="0" w:noHBand="0" w:noVBand="1"/>
@@ -1476,7 +1401,7 @@
     </w:p>
     <w:tbl>
       <w:tblPr>
-        <w:tblStyle w:val="Tablaconcuadrcula7concolores-nfasis3"/>
+        <w:tblStyle w:val="Tabladecuadrcula7concolores-nfasis3"/>
         <w:tblW w:w="0" w:type="auto"/>
         <w:tblLook w:val="04A0" w:firstRow="1" w:lastRow="0" w:firstColumn="1" w:lastColumn="0" w:noHBand="0" w:noVBand="1"/>
       </w:tblPr>
@@ -1608,7 +1533,7 @@
 </file>
 
 <file path=word/numbering.xml><?xml version="1.0" encoding="utf-8"?>
-<w:numbering xmlns:wpc="http://schemas.microsoft.com/office/word/2010/wordprocessingCanvas" xmlns:cx="http://schemas.microsoft.com/office/drawing/2014/chartex" xmlns:cx1="http://schemas.microsoft.com/office/drawing/2015/9/8/chartex" xmlns:cx2="http://schemas.microsoft.com/office/drawing/2015/10/21/chartex" xmlns:cx3="http://schemas.microsoft.com/office/drawing/2016/5/9/chartex" xmlns:cx4="http://schemas.microsoft.com/office/drawing/2016/5/10/chartex" xmlns:cx5="http://schemas.microsoft.com/office/drawing/2016/5/11/chartex" xmlns:cx6="http://schemas.microsoft.com/office/drawing/2016/5/12/chartex" xmlns:cx7="http://schemas.microsoft.com/office/drawing/2016/5/13/chartex" xmlns:cx8="http://schemas.microsoft.com/office/drawing/2016/5/14/chartex" xmlns:mc="http://schemas.openxmlformats.org/markup-compatibility/2006" xmlns:aink="http://schemas.microsoft.com/office/drawing/2016/ink" xmlns:am3d="http://schemas.microsoft.com/office/drawing/2017/model3d" xmlns:o="urn:schemas-microsoft-com:office:office" xmlns:r="http://schemas.openxmlformats.org/officeDocument/2006/relationships" xmlns:m="http://schemas.openxmlformats.org/officeDocument/2006/math" xmlns:v="urn:schemas-microsoft-com:vml" xmlns:wp14="http://schemas.microsoft.com/office/word/2010/wordprocessingDrawing" xmlns:wp="http://schemas.openxmlformats.org/drawingml/2006/wordprocessingDrawing" xmlns:w10="urn:schemas-microsoft-com:office:word" xmlns:w="http://schemas.openxmlformats.org/wordprocessingml/2006/main" xmlns:w14="http://schemas.microsoft.com/office/word/2010/wordml" xmlns:w15="http://schemas.microsoft.com/office/word/2012/wordml" xmlns:w16cid="http://schemas.microsoft.com/office/word/2016/wordml/cid" xmlns:w16se="http://schemas.microsoft.com/office/word/2015/wordml/symex" xmlns:wpg="http://schemas.microsoft.com/office/word/2010/wordprocessingGroup" xmlns:wpi="http://schemas.microsoft.com/office/word/2010/wordprocessingInk" xmlns:wne="http://schemas.microsoft.com/office/word/2006/wordml" xmlns:wps="http://schemas.microsoft.com/office/word/2010/wordprocessingShape" mc:Ignorable="w14 w15 w16se w16cid wp14">
+<w:numbering xmlns:wpc="http://schemas.microsoft.com/office/word/2010/wordprocessingCanvas" xmlns:cx="http://schemas.microsoft.com/office/drawing/2014/chartex" xmlns:mc="http://schemas.openxmlformats.org/markup-compatibility/2006" xmlns:o="urn:schemas-microsoft-com:office:office" xmlns:r="http://schemas.openxmlformats.org/officeDocument/2006/relationships" xmlns:m="http://schemas.openxmlformats.org/officeDocument/2006/math" xmlns:v="urn:schemas-microsoft-com:vml" xmlns:wp14="http://schemas.microsoft.com/office/word/2010/wordprocessingDrawing" xmlns:wp="http://schemas.openxmlformats.org/drawingml/2006/wordprocessingDrawing" xmlns:w10="urn:schemas-microsoft-com:office:word" xmlns:w="http://schemas.openxmlformats.org/wordprocessingml/2006/main" xmlns:w14="http://schemas.microsoft.com/office/word/2010/wordml" xmlns:w15="http://schemas.microsoft.com/office/word/2012/wordml" xmlns:w16se="http://schemas.microsoft.com/office/word/2015/wordml/symex" xmlns:wpg="http://schemas.microsoft.com/office/word/2010/wordprocessingGroup" xmlns:wpi="http://schemas.microsoft.com/office/word/2010/wordprocessingInk" xmlns:wne="http://schemas.microsoft.com/office/word/2006/wordml" xmlns:wps="http://schemas.microsoft.com/office/word/2010/wordprocessingShape" mc:Ignorable="w14 w15 w16se wp14">
   <w:abstractNum w:abstractNumId="0" w15:restartNumberingAfterBreak="0">
     <w:nsid w:val="0274499D"/>
     <w:multiLevelType w:val="hybridMultilevel"/>
@@ -3103,7 +3028,7 @@
 </file>
 
 <file path=word/styles.xml><?xml version="1.0" encoding="utf-8"?>
-<w:styles xmlns:mc="http://schemas.openxmlformats.org/markup-compatibility/2006" xmlns:r="http://schemas.openxmlformats.org/officeDocument/2006/relationships" xmlns:w="http://schemas.openxmlformats.org/wordprocessingml/2006/main" xmlns:w14="http://schemas.microsoft.com/office/word/2010/wordml" xmlns:w15="http://schemas.microsoft.com/office/word/2012/wordml" xmlns:w16cid="http://schemas.microsoft.com/office/word/2016/wordml/cid" xmlns:w16se="http://schemas.microsoft.com/office/word/2015/wordml/symex" mc:Ignorable="w14 w15 w16se w16cid">
+<w:styles xmlns:mc="http://schemas.openxmlformats.org/markup-compatibility/2006" xmlns:r="http://schemas.openxmlformats.org/officeDocument/2006/relationships" xmlns:w="http://schemas.openxmlformats.org/wordprocessingml/2006/main" xmlns:w14="http://schemas.microsoft.com/office/word/2010/wordml" xmlns:w15="http://schemas.microsoft.com/office/word/2012/wordml" xmlns:w16se="http://schemas.microsoft.com/office/word/2015/wordml/symex" mc:Ignorable="w14 w15 w16se">
   <w:docDefaults>
     <w:rPrDefault>
       <w:rPr>
@@ -3119,7 +3044,7 @@
       </w:pPr>
     </w:pPrDefault>
   </w:docDefaults>
-  <w:latentStyles w:defLockedState="0" w:defUIPriority="99" w:defSemiHidden="0" w:defUnhideWhenUsed="0" w:defQFormat="0" w:count="375">
+  <w:latentStyles w:defLockedState="0" w:defUIPriority="99" w:defSemiHidden="0" w:defUnhideWhenUsed="0" w:defQFormat="0" w:count="371">
     <w:lsdException w:name="Normal" w:uiPriority="0" w:qFormat="1"/>
     <w:lsdException w:name="heading 1" w:uiPriority="9" w:qFormat="1"/>
     <w:lsdException w:name="heading 2" w:semiHidden="1" w:uiPriority="9" w:unhideWhenUsed="1" w:qFormat="1"/>
@@ -3491,10 +3416,6 @@
     <w:lsdException w:name="List Table 5 Dark Accent 6" w:uiPriority="50"/>
     <w:lsdException w:name="List Table 6 Colorful Accent 6" w:uiPriority="51"/>
     <w:lsdException w:name="List Table 7 Colorful Accent 6" w:uiPriority="52"/>
-    <w:lsdException w:name="Mention" w:semiHidden="1" w:unhideWhenUsed="1"/>
-    <w:lsdException w:name="Smart Hyperlink" w:semiHidden="1" w:unhideWhenUsed="1"/>
-    <w:lsdException w:name="Hashtag" w:semiHidden="1" w:unhideWhenUsed="1"/>
-    <w:lsdException w:name="Unresolved Mention" w:semiHidden="1" w:unhideWhenUsed="1"/>
   </w:latentStyles>
   <w:style w:type="paragraph" w:default="1" w:styleId="Normal">
     <w:name w:val="Normal"/>
@@ -3546,7 +3467,7 @@
       </w:tblBorders>
     </w:tblPr>
   </w:style>
-  <w:style w:type="table" w:styleId="Tablaconcuadrcula5oscura-nfasis1">
+  <w:style w:type="table" w:styleId="Tabladecuadrcula5oscura-nfasis1">
     <w:name w:val="Grid Table 5 Dark Accent 1"/>
     <w:basedOn w:val="Tablanormal"/>
     <w:uiPriority w:val="50"/>
@@ -3652,7 +3573,7 @@
       </w:tcPr>
     </w:tblStylePr>
   </w:style>
-  <w:style w:type="table" w:styleId="Tablaconcuadrcula7concolores-nfasis6">
+  <w:style w:type="table" w:styleId="Tabladecuadrcula7concolores-nfasis6">
     <w:name w:val="Grid Table 7 Colorful Accent 6"/>
     <w:basedOn w:val="Tablanormal"/>
     <w:uiPriority w:val="52"/>
@@ -3802,7 +3723,7 @@
       <w:contextualSpacing/>
     </w:pPr>
   </w:style>
-  <w:style w:type="table" w:styleId="Tablaconcuadrcula7concolores-nfasis2">
+  <w:style w:type="table" w:styleId="Tabladecuadrcula7concolores-nfasis2">
     <w:name w:val="Grid Table 7 Colorful Accent 2"/>
     <w:basedOn w:val="Tablanormal"/>
     <w:uiPriority w:val="52"/>
@@ -3941,7 +3862,7 @@
       </w:tcPr>
     </w:tblStylePr>
   </w:style>
-  <w:style w:type="table" w:styleId="Tablaconcuadrcula3-nfasis6">
+  <w:style w:type="table" w:styleId="Tabladecuadrcula3-nfasis6">
     <w:name w:val="Grid Table 3 Accent 6"/>
     <w:basedOn w:val="Tablanormal"/>
     <w:uiPriority w:val="48"/>
@@ -4077,7 +3998,7 @@
       </w:tcPr>
     </w:tblStylePr>
   </w:style>
-  <w:style w:type="table" w:styleId="Tablaconcuadrcula7concolores-nfasis4">
+  <w:style w:type="table" w:styleId="Tabladecuadrcula7concolores-nfasis4">
     <w:name w:val="Grid Table 7 Colorful Accent 4"/>
     <w:basedOn w:val="Tablanormal"/>
     <w:uiPriority w:val="52"/>
@@ -4216,7 +4137,7 @@
       </w:tcPr>
     </w:tblStylePr>
   </w:style>
-  <w:style w:type="table" w:styleId="Tablaconcuadrcula7concolores-nfasis3">
+  <w:style w:type="table" w:styleId="Tabladecuadrcula7concolores-nfasis3">
     <w:name w:val="Grid Table 7 Colorful Accent 3"/>
     <w:basedOn w:val="Tablanormal"/>
     <w:uiPriority w:val="52"/>
@@ -4355,7 +4276,7 @@
       </w:tcPr>
     </w:tblStylePr>
   </w:style>
-  <w:style w:type="table" w:styleId="Tablaconcuadrcula3-nfasis3">
+  <w:style w:type="table" w:styleId="Tabladecuadrcula3-nfasis3">
     <w:name w:val="Grid Table 3 Accent 3"/>
     <w:basedOn w:val="Tablanormal"/>
     <w:uiPriority w:val="48"/>

</xml_diff>